<commit_message>
boton de generar amenaza en cliente funciona:)
</commit_message>
<xml_diff>
--- a/Memoria PECL Programacion Avanzada.docx
+++ b/Memoria PECL Programacion Avanzada.docx
@@ -654,13 +654,7 @@
         <w:rPr>
           <w:rFonts w:ascii="Times New Roman" w:hAnsi="Times New Roman" w:cs="Times New Roman"/>
         </w:rPr>
-        <w:t>Cada 3 hormigas obreras creadas, se creará 1 hormiga soldado y 1 hormiga cría.</w:t>
-      </w:r>
-      <w:r>
-        <w:rPr>
-          <w:rFonts w:ascii="Times New Roman" w:hAnsi="Times New Roman" w:cs="Times New Roman"/>
-        </w:rPr>
-        <w:t xml:space="preserve">”) </w:t>
+        <w:t xml:space="preserve">Cada 3 hormigas obreras creadas, se creará 1 hormiga soldado y 1 hormiga cría.”) </w:t>
       </w:r>
       <w:r>
         <w:rPr>
@@ -696,13 +690,7 @@
         <w:rPr>
           <w:rFonts w:ascii="Times New Roman" w:hAnsi="Times New Roman" w:cs="Times New Roman"/>
         </w:rPr>
-        <w:t xml:space="preserve">y si ese número es 0 </w:t>
-      </w:r>
-      <w:r>
-        <w:rPr>
-          <w:rFonts w:ascii="Times New Roman" w:hAnsi="Times New Roman" w:cs="Times New Roman"/>
-        </w:rPr>
-        <w:t xml:space="preserve">entonces es 1 módulo 5), si se corresponde entonces se tratará de una hormiga cría, en cualquier otro caso será una obrera. </w:t>
+        <w:t xml:space="preserve">y si ese número es 0 entonces es 1 módulo 5), si se corresponde entonces se tratará de una hormiga cría, en cualquier otro caso será una obrera. </w:t>
       </w:r>
     </w:p>
     <w:p>
@@ -833,49 +821,56 @@
         <w:rPr>
           <w:rFonts w:ascii="Times New Roman" w:hAnsi="Times New Roman" w:cs="Times New Roman"/>
         </w:rPr>
-        <w:t xml:space="preserve">Simula el comportamiento de las hormigas crías. Tiene dos atributos, uno de tipo String “nombre” y otro de tipo entero “id”. </w:t>
-      </w:r>
-      <w:r>
-        <w:rPr>
-          <w:rFonts w:ascii="Times New Roman" w:hAnsi="Times New Roman" w:cs="Times New Roman"/>
-        </w:rPr>
-        <w:t>El ID se asigna según se van generando y con ese ID se crea el nombre para que quede con el formato H</w:t>
-      </w:r>
-      <w:r>
-        <w:rPr>
-          <w:rFonts w:ascii="Times New Roman" w:hAnsi="Times New Roman" w:cs="Times New Roman"/>
-        </w:rPr>
-        <w:t>C</w:t>
-      </w:r>
-      <w:r>
-        <w:rPr>
-          <w:rFonts w:ascii="Times New Roman" w:hAnsi="Times New Roman" w:cs="Times New Roman"/>
-        </w:rPr>
-        <w:t>XXXX donde las X se corresponden con el ID y si fuera un número menor que 1000, es decir, que no tuviera cuatro cifras, se rellenarán con ceros, como por ejemplo H</w:t>
-      </w:r>
-      <w:r>
-        <w:rPr>
-          <w:rFonts w:ascii="Times New Roman" w:hAnsi="Times New Roman" w:cs="Times New Roman"/>
-        </w:rPr>
-        <w:t>C</w:t>
-      </w:r>
-      <w:r>
-        <w:rPr>
-          <w:rFonts w:ascii="Times New Roman" w:hAnsi="Times New Roman" w:cs="Times New Roman"/>
-        </w:rPr>
-        <w:t>00</w:t>
-      </w:r>
-      <w:r>
-        <w:rPr>
-          <w:rFonts w:ascii="Times New Roman" w:hAnsi="Times New Roman" w:cs="Times New Roman"/>
-        </w:rPr>
-        <w:t>07</w:t>
-      </w:r>
-      <w:r>
-        <w:rPr>
-          <w:rFonts w:ascii="Times New Roman" w:hAnsi="Times New Roman" w:cs="Times New Roman"/>
-        </w:rPr>
-        <w:t>, esta hormiga tiene el ID 7.</w:t>
+        <w:t xml:space="preserve">Simula el comportamiento de las hormigas crías. Tiene </w:t>
+      </w:r>
+      <w:r>
+        <w:rPr>
+          <w:rFonts w:ascii="Times New Roman" w:hAnsi="Times New Roman" w:cs="Times New Roman"/>
+        </w:rPr>
+        <w:t>cuatro</w:t>
+      </w:r>
+      <w:r>
+        <w:rPr>
+          <w:rFonts w:ascii="Times New Roman" w:hAnsi="Times New Roman" w:cs="Times New Roman"/>
+        </w:rPr>
+        <w:t xml:space="preserve"> atributos, uno de tipo String “nombre” otro de tipo entero “id”</w:t>
+      </w:r>
+      <w:r>
+        <w:rPr>
+          <w:rFonts w:ascii="Times New Roman" w:hAnsi="Times New Roman" w:cs="Times New Roman"/>
+        </w:rPr>
+        <w:t>, otro de tipo ArrayList “listaCrias” y otro de tipo booleano “amenazado”</w:t>
+      </w:r>
+      <w:r>
+        <w:rPr>
+          <w:rFonts w:ascii="Times New Roman" w:hAnsi="Times New Roman" w:cs="Times New Roman"/>
+        </w:rPr>
+        <w:t>. El ID se asigna según se van generando y con ese ID se crea el nombre para que quede con el formato HCXXXX donde las X se corresponden con el ID y si fuera un número menor que 1000, es decir, que no tuviera cuatro cifras, se rellenarán con ceros, como por ejemplo HC0007, esta hormiga tiene el ID 7.</w:t>
+      </w:r>
+      <w:r>
+        <w:rPr>
+          <w:rFonts w:ascii="Times New Roman" w:hAnsi="Times New Roman" w:cs="Times New Roman"/>
+        </w:rPr>
+        <w:t xml:space="preserve"> En el método run, primero se establece el name del Thread, no confundir con el atributo nombre, para que sea igual al mencionado, esto lo hacemos para que, por ejemplo al escribir en el log poder usar Threada.currentThread().getName() desde el método ejecutado sin tener que pasar como atributo el hilo que ejecuta dicho método. Nada más crearse crea un objeto Timestamp para poder registrar su nacimiento y crea un objeto de tipo TareaEscribir que está explicado posteriormente. Tras eso, le pasa dicha tarea al logger de la clase escritor para que lo escriba. Luego, hará en bucle lo siguiente: irá a comer y descansará, añadiéndose y quitándose de las listas del sitio donde está y deja de estar. </w:t>
+      </w:r>
+      <w:r>
+        <w:rPr>
+          <w:rFonts w:ascii="Times New Roman" w:hAnsi="Times New Roman" w:cs="Times New Roman"/>
+        </w:rPr>
+        <w:t xml:space="preserve"> Ajksdghaksjdghaklsjdhgaklsjdghakljsdhglkajeshgklaejrgha&lt;wsejklrghaklejsdfghlakjhsdfgljkahdfgfjklahsdgkljahsdfgkljashdgjklaheg kajshdglkjashdgljkashdfgjkhasdljkghaklsdjhgalsjkdhglakjdsh kajlsdhfglajksdhgkjlgahsldkjghaksdjlhgaklj </w:t>
+      </w:r>
+      <w:r>
+        <w:rPr>
+          <w:rFonts w:ascii="Times New Roman" w:hAnsi="Times New Roman" w:cs="Times New Roman"/>
+        </w:rPr>
+        <w:t xml:space="preserve">Si hubiera un ataque (función llamarAtaque()) el hilo </w:t>
+      </w:r>
+      <w:r>
+        <w:rPr>
+          <w:rFonts w:ascii="Times New Roman" w:hAnsi="Times New Roman" w:cs="Times New Roman"/>
+        </w:rPr>
+        <w:lastRenderedPageBreak/>
+        <w:t>se interrumpiría. En la gestión de la interrupción se llama a la función interrumpido(), en esta función la cría va al refugio y se añade a la lista de crías en el refugio, cuando salga, se quitará de dicha lista.</w:t>
       </w:r>
       <w:r>
         <w:rPr>
@@ -887,19 +882,13 @@
         <w:rPr>
           <w:rFonts w:ascii="Times New Roman" w:hAnsi="Times New Roman" w:cs="Times New Roman"/>
         </w:rPr>
-        <w:t>En el método run, primero se establece el name del Thread, no confundir con el atributo nombre, para que sea igual al mencionado, esto lo hacemos para que, por ejemplo al escribir en el log poder usar Threada.currentThread().getName() desde el método ejecutado sin tener que pasar como atributo el hilo que ejecuta dicho método. Nada más crearse crea un objeto Timestamp para poder registrar su nacimiento y crea un objeto de tipo TareaEscribir que está explicado posteriormente. Tras eso, le pasa dicha tarea al logger de la clase escritor para que lo escriba</w:t>
-      </w:r>
-      <w:r>
-        <w:rPr>
-          <w:rFonts w:ascii="Times New Roman" w:hAnsi="Times New Roman" w:cs="Times New Roman"/>
-        </w:rPr>
-        <w:t>. Luego, hará en bucle lo siguiente: irá a comer y descansará, añadiéndose y quitándose de las listas del sitio donde está y deja de estar. Si hubiera un ataque (función llamarAtaque()) el hilo se interrumpiría. En la gestión de la interrupción se llama a la función interrumpido(), en esta función la cría va al refugio y se añade a la lista de crías en el refugio, cuando salga, se quitará de dicha lista.</w:t>
-      </w:r>
-      <w:r>
-        <w:rPr>
-          <w:rFonts w:ascii="Times New Roman" w:hAnsi="Times New Roman" w:cs="Times New Roman"/>
-        </w:rPr>
-        <w:t xml:space="preserve"> También tiene </w:t>
+        <w:t xml:space="preserve">Esta clase dispone además de métodos getter y setter para la variable “amenazado”. </w:t>
+      </w:r>
+      <w:r>
+        <w:rPr>
+          <w:rFonts w:ascii="Times New Roman" w:hAnsi="Times New Roman" w:cs="Times New Roman"/>
+        </w:rPr>
+        <w:t xml:space="preserve">También tiene </w:t>
       </w:r>
       <w:r>
         <w:rPr>
@@ -1038,25 +1027,7 @@
         <w:rPr>
           <w:rFonts w:ascii="Times New Roman" w:hAnsi="Times New Roman" w:cs="Times New Roman"/>
         </w:rPr>
-        <w:t xml:space="preserve">irá al almacén, sacará comida del almacén, apuntará en el log que va  a llevar comida al comedor, llevará la comida al comedor y la dejará ahí. Si su ID es impar: escribirá en el log que va a buscar comida, saldrá del  hormiguero, buscará comida, entrará en el hormiguero, y dejará la comida en el almacén. Todas las hormigas cada 10 iteraciones de sus bucles paran a comer y descansar. </w:t>
-      </w:r>
-      <w:r>
-        <w:rPr>
-          <w:rFonts w:ascii="Times New Roman" w:hAnsi="Times New Roman" w:cs="Times New Roman"/>
-        </w:rPr>
-        <w:t xml:space="preserve">También tiene </w:t>
-      </w:r>
-      <w:r>
-        <w:rPr>
-          <w:rFonts w:ascii="Times New Roman" w:hAnsi="Times New Roman" w:cs="Times New Roman"/>
-        </w:rPr>
-        <w:t>la</w:t>
-      </w:r>
-      <w:r>
-        <w:rPr>
-          <w:rFonts w:ascii="Times New Roman" w:hAnsi="Times New Roman" w:cs="Times New Roman"/>
-        </w:rPr>
-        <w:t xml:space="preserve"> función getNombre() que devuelve el nombre de la hormiga.</w:t>
+        <w:t>irá al almacén, sacará comida del almacén, apuntará en el log que va  a llevar comida al comedor, llevará la comida al comedor y la dejará ahí. Si su ID es impar: escribirá en el log que va a buscar comida, saldrá del hormiguero, buscará comida, entrará en el hormiguero, y dejará la comida en el almacén. Todas las hormigas cada 10 iteraciones de sus bucles paran a comer y descansar. También tiene la función getNombre() que devuelve el nombre de la hormiga.</w:t>
       </w:r>
     </w:p>
     <w:p>
@@ -1106,79 +1077,20 @@
         <w:rPr>
           <w:rFonts w:ascii="Times New Roman" w:hAnsi="Times New Roman" w:cs="Times New Roman"/>
         </w:rPr>
-        <w:t xml:space="preserve">uno de tipo entero “id”, otro de tipo entero “iteración”, otro de tipo String “nombre”, otro de tipo CyclicBarrier “barrera” y otro de tipo CountDownLatch “latch”. </w:t>
-      </w:r>
-      <w:r>
-        <w:rPr>
-          <w:rFonts w:ascii="Times New Roman" w:hAnsi="Times New Roman" w:cs="Times New Roman"/>
-        </w:rPr>
-        <w:t>El ID se asigna según se van generando y con ese ID se crea el nombre para que quede con el formato H</w:t>
-      </w:r>
-      <w:r>
-        <w:rPr>
-          <w:rFonts w:ascii="Times New Roman" w:hAnsi="Times New Roman" w:cs="Times New Roman"/>
-        </w:rPr>
-        <w:t>S</w:t>
-      </w:r>
-      <w:r>
-        <w:rPr>
-          <w:rFonts w:ascii="Times New Roman" w:hAnsi="Times New Roman" w:cs="Times New Roman"/>
-        </w:rPr>
-        <w:t>XXXX donde las X se corresponden con el ID y si fuera un número menor que 1000, es decir, que no tuviera cuatro cifras, se rellenarán con ceros, como por ejemplo H</w:t>
-      </w:r>
-      <w:r>
-        <w:rPr>
-          <w:rFonts w:ascii="Times New Roman" w:hAnsi="Times New Roman" w:cs="Times New Roman"/>
-        </w:rPr>
-        <w:t>S</w:t>
-      </w:r>
-      <w:r>
-        <w:rPr>
-          <w:rFonts w:ascii="Times New Roman" w:hAnsi="Times New Roman" w:cs="Times New Roman"/>
-        </w:rPr>
-        <w:t>0</w:t>
-      </w:r>
-      <w:r>
-        <w:rPr>
-          <w:rFonts w:ascii="Times New Roman" w:hAnsi="Times New Roman" w:cs="Times New Roman"/>
-        </w:rPr>
-        <w:t>77</w:t>
-      </w:r>
-      <w:r>
-        <w:rPr>
-          <w:rFonts w:ascii="Times New Roman" w:hAnsi="Times New Roman" w:cs="Times New Roman"/>
-        </w:rPr>
-        <w:t>7, esta hormiga tiene el ID 7</w:t>
-      </w:r>
-      <w:r>
-        <w:rPr>
-          <w:rFonts w:ascii="Times New Roman" w:hAnsi="Times New Roman" w:cs="Times New Roman"/>
-        </w:rPr>
-        <w:t>77</w:t>
-      </w:r>
-      <w:r>
-        <w:rPr>
-          <w:rFonts w:ascii="Times New Roman" w:hAnsi="Times New Roman" w:cs="Times New Roman"/>
-        </w:rPr>
-        <w:t>. En el método run, primero se establece el name del Thread, no confundir con el atributo nombre, para que sea igual al mencionado, esto lo hacemos para que, por ejemplo al escribir en el log poder usar Threada.currentThread().getName() desde el método ejecutado sin tener que pasar como atributo el hilo que ejecuta dicho método. Nada más crearse crea un objeto Timestamp para poder registrar su nacimiento y crea un objeto de tipo TareaEscribir que está explicado posteriormente. Tras eso, le pasa dicha tarea al logger de la clase escritor para que lo escriba.</w:t>
-      </w:r>
-      <w:r>
-        <w:rPr>
-          <w:rFonts w:ascii="Times New Roman" w:hAnsi="Times New Roman" w:cs="Times New Roman"/>
-        </w:rPr>
-        <w:t xml:space="preserve"> Luego entrará en un bucle en el que, se instruirá y descansará, y cada 6 iteraciones parará para comer. Hay una función llamarAtaque para simular cuando se genera un ataque, esta función interrumpe el hilo y crea una barrera y un countdownlatch. El hilo cuando se interrumpe llama a la función interrumpido. Esta función imprime en el log que la hormiga está defendiendo la colonia de la amenaza, luego el soldado saldrá de la colonia </w:t>
-      </w:r>
-      <w:r>
-        <w:rPr>
-          <w:rFonts w:ascii="Times New Roman" w:hAnsi="Times New Roman" w:cs="Times New Roman"/>
-        </w:rPr>
-        <w:t xml:space="preserve">y esperará a que todos los soldados salgan del hormiguero. Cuando estén fuera todas empezará la pelea, cuando acabe el soldado volverá a entrar y seguirá haciendo su bucle. </w:t>
-      </w:r>
-      <w:r>
-        <w:rPr>
-          <w:rFonts w:ascii="Times New Roman" w:hAnsi="Times New Roman" w:cs="Times New Roman"/>
-        </w:rPr>
-        <w:t>También tiene la función getNombre() que devuelve el nombre de la hormiga.</w:t>
+        <w:t xml:space="preserve">uno de tipo entero “id”, otro de tipo entero “iteración”, otro de tipo String “nombre”, otro de tipo CyclicBarrier “barrera” y otro de tipo CountDownLatch “latch”. El ID se asigna según se van generando y con ese ID se crea el nombre para que quede con el formato HSXXXX donde las X se corresponden con el ID y si fuera un número menor que 1000, es decir, que no tuviera cuatro cifras, se rellenarán con ceros, como por ejemplo HS0777, esta hormiga tiene el ID 777. En el método run, primero se establece el name del Thread, no confundir con el atributo nombre, para que sea igual al mencionado, esto lo hacemos para que, por ejemplo al escribir en el log poder usar Threada.currentThread().getName() desde el método ejecutado sin tener que pasar como atributo el hilo que ejecuta dicho método. Nada más crearse crea un objeto Timestamp para poder registrar su nacimiento y crea un objeto de tipo TareaEscribir que está explicado posteriormente. Tras eso, le pasa dicha tarea al logger de la clase escritor para que lo escriba. Luego entrará en un bucle en el que, se instruirá y descansará, y cada 6 iteraciones parará para comer. Hay una función llamarAtaque para simular cuando se genera un ataque, esta función interrumpe el hilo y crea una </w:t>
+      </w:r>
+      <w:r>
+        <w:rPr>
+          <w:rFonts w:ascii="Times New Roman" w:hAnsi="Times New Roman" w:cs="Times New Roman"/>
+        </w:rPr>
+        <w:lastRenderedPageBreak/>
+        <w:t xml:space="preserve">barrera y un countdownlatch. El hilo cuando se interrumpe llama a la función interrumpido. Esta función imprime en el log que la hormiga está defendiendo la colonia de la amenaza, luego el soldado saldrá de la colonia </w:t>
+      </w:r>
+      <w:r>
+        <w:rPr>
+          <w:rFonts w:ascii="Times New Roman" w:hAnsi="Times New Roman" w:cs="Times New Roman"/>
+        </w:rPr>
+        <w:t>y esperará a que todos los soldados salgan del hormiguero. Cuando estén fuera todas empezará la pelea, cuando acabe el soldado volverá a entrar y seguirá haciendo su bucle. También tiene la función getNombre() que devuelve el nombre de la hormiga.</w:t>
       </w:r>
     </w:p>
     <w:p>
@@ -1364,7 +1276,6 @@
         <w:jc w:val="both"/>
         <w:rPr>
           <w:rFonts w:ascii="Times New Roman" w:hAnsi="Times New Roman" w:cs="Times New Roman"/>
-          <w:u w:val="single"/>
         </w:rPr>
       </w:pPr>
     </w:p>
@@ -1525,12 +1436,14 @@
         <w:rPr>
           <w:rFonts w:ascii="Times New Roman" w:hAnsi="Times New Roman" w:cs="Times New Roman"/>
           <w:u w:val="single"/>
-        </w:rPr>
-      </w:pPr>
-      <w:r>
-        <w:rPr>
-          <w:rFonts w:ascii="Times New Roman" w:hAnsi="Times New Roman" w:cs="Times New Roman"/>
-          <w:u w:val="single"/>
+          <w:lang w:val="en-GB"/>
+        </w:rPr>
+      </w:pPr>
+      <w:r>
+        <w:rPr>
+          <w:rFonts w:ascii="Times New Roman" w:hAnsi="Times New Roman" w:cs="Times New Roman"/>
+          <w:u w:val="single"/>
+          <w:lang w:val="en-GB"/>
         </w:rPr>
         <w:t>Hormiguero.java</w:t>
       </w:r>
@@ -1540,40 +1453,57 @@
         <w:jc w:val="both"/>
         <w:rPr>
           <w:rFonts w:ascii="Times New Roman" w:hAnsi="Times New Roman" w:cs="Times New Roman"/>
-          <w:lang w:val="en-GB"/>
-        </w:rPr>
-      </w:pPr>
-      <w:r>
-        <w:rPr>
-          <w:rFonts w:ascii="Times New Roman" w:hAnsi="Times New Roman" w:cs="Times New Roman"/>
-          <w:lang w:val="en-GB"/>
-        </w:rPr>
-        <w:t>Long ahh cl</w:t>
-      </w:r>
-      <w:r>
-        <w:rPr>
-          <w:rFonts w:ascii="Times New Roman" w:hAnsi="Times New Roman" w:cs="Times New Roman"/>
-          <w:lang w:val="en-GB"/>
-        </w:rPr>
-        <w:t>ass tf</w:t>
-      </w:r>
-    </w:p>
-    <w:p>
-      <w:pPr>
-        <w:jc w:val="both"/>
-        <w:rPr>
-          <w:rFonts w:ascii="Times New Roman" w:hAnsi="Times New Roman" w:cs="Times New Roman"/>
-          <w:u w:val="single"/>
-          <w:lang w:val="en-GB"/>
-        </w:rPr>
-      </w:pPr>
-      <w:r>
-        <w:rPr>
-          <w:rFonts w:ascii="Times New Roman" w:hAnsi="Times New Roman" w:cs="Times New Roman"/>
-          <w:u w:val="single"/>
-          <w:lang w:val="en-GB"/>
-        </w:rPr>
-        <w:lastRenderedPageBreak/>
+        </w:rPr>
+      </w:pPr>
+      <w:r>
+        <w:rPr>
+          <w:rFonts w:ascii="Times New Roman" w:hAnsi="Times New Roman" w:cs="Times New Roman"/>
+        </w:rPr>
+        <w:t>Esta clase tiene 18 atributos q</w:t>
+      </w:r>
+      <w:r>
+        <w:rPr>
+          <w:rFonts w:ascii="Times New Roman" w:hAnsi="Times New Roman" w:cs="Times New Roman"/>
+        </w:rPr>
+        <w:t>ue se corresponden con un atributo tipo Semaphore “salida”, otro tipo Lock “entrada”, cuatro de tipo entero “hormigasVivas”, “nObreras”, “nCriasComiendo” y “soldados”, otro tipo CyclicBarrier “barreraAtaque”, otro tipo CountDownLatch “bloqueoPelea” y finalmente 10 atributos tipo ArrayList, “</w:t>
+      </w:r>
+      <w:r>
+        <w:rPr>
+          <w:rFonts w:ascii="Times New Roman" w:hAnsi="Times New Roman" w:cs="Times New Roman"/>
+        </w:rPr>
+        <w:t>almacen”, “comer”, “descanso”, “fuera”, “movimiento”, “dejandoComida”, “defendiendo”, “instrucd”, “refugio” y “listaSoldados”. También tiene los siguientes métodos: aumentarSoldados, entrar, salir, ataque y getters y setters para todas las listas y atributos previamente mencionados</w:t>
+      </w:r>
+      <w:r>
+        <w:rPr>
+          <w:rFonts w:ascii="Times New Roman" w:hAnsi="Times New Roman" w:cs="Times New Roman"/>
+        </w:rPr>
+        <w:t>. aumentarSoldados es una función que no recibe parámetros e incrementa en uno el número de la variable “soldados”. entrar es una función que no recibe parámetros y, tras adquirir el cerrojo “entrada” simula su paso por ella con un sleep de 100ms y finalmente suelta el cerrojo, si no fuera posible adquirir el cerrojo entrada esperaría hasta que este quedara libre. salir es una función que no recibe parámetros y, tras adquirir el semáforo salida simula su paso por la salida con un sleep de 100ms y finalmente libera el semáforo, si no fuera posible adquirir el cerrojo esperaría hasta que este quedara libre.</w:t>
+      </w:r>
+      <w:r>
+        <w:rPr>
+          <w:rFonts w:ascii="Times New Roman" w:hAnsi="Times New Roman" w:cs="Times New Roman"/>
+        </w:rPr>
+        <w:t xml:space="preserve"> ataque es una función que no recibe parámetros de entrada, crea un CowntDownLatch “bloqueoPelea”, de tamaño 1 y una CyclicBarrier de tamaño soldados que cuando se libera, lanza un hilo tipo bicho con el CountDownLatch previamente creado</w:t>
+      </w:r>
+      <w:r>
+        <w:rPr>
+          <w:rFonts w:ascii="Times New Roman" w:hAnsi="Times New Roman" w:cs="Times New Roman"/>
+        </w:rPr>
+        <w:t>, luego llama a la función llamarAtaque en soldado, con parámetros barreraAtaque y bloqueoPelea y también llama a la función llamarAtaque en Cría.</w:t>
+      </w:r>
+    </w:p>
+    <w:p>
+      <w:pPr>
+        <w:jc w:val="both"/>
+        <w:rPr>
+          <w:rFonts w:ascii="Times New Roman" w:hAnsi="Times New Roman" w:cs="Times New Roman"/>
+        </w:rPr>
+      </w:pPr>
+      <w:r>
+        <w:rPr>
+          <w:rFonts w:ascii="Times New Roman" w:hAnsi="Times New Roman" w:cs="Times New Roman"/>
+          <w:u w:val="single"/>
+        </w:rPr>
         <w:t>Instruc.java</w:t>
       </w:r>
     </w:p>
@@ -1622,6 +1552,36 @@
           <w:rFonts w:ascii="Times New Roman" w:hAnsi="Times New Roman" w:cs="Times New Roman"/>
         </w:rPr>
       </w:pPr>
+      <w:r>
+        <w:rPr>
+          <w:rFonts w:ascii="Times New Roman" w:hAnsi="Times New Roman" w:cs="Times New Roman"/>
+        </w:rPr>
+        <w:t xml:space="preserve">Esta clase tiene 2 atributos, uno de tipo Lock “control” y otro de tipo Condition “espera”. Tiene dos funciones: refugiar y terminarAmenaza. refugiar es una función que no recibe parámetros, registra que la hormiga que ha llamado a esa función se ha metido al refugio. Tras eso, adquiere el lock de control y se pone a esperar la señal de espera para salir. terminarAmenaza establece la variable </w:t>
+      </w:r>
+      <w:r>
+        <w:rPr>
+          <w:rFonts w:ascii="Times New Roman" w:hAnsi="Times New Roman" w:cs="Times New Roman"/>
+        </w:rPr>
+        <w:t>“</w:t>
+      </w:r>
+      <w:r>
+        <w:rPr>
+          <w:rFonts w:ascii="Times New Roman" w:hAnsi="Times New Roman" w:cs="Times New Roman"/>
+        </w:rPr>
+        <w:t>amenazado</w:t>
+      </w:r>
+      <w:r>
+        <w:rPr>
+          <w:rFonts w:ascii="Times New Roman" w:hAnsi="Times New Roman" w:cs="Times New Roman"/>
+        </w:rPr>
+        <w:t>”</w:t>
+      </w:r>
+      <w:r>
+        <w:rPr>
+          <w:rFonts w:ascii="Times New Roman" w:hAnsi="Times New Roman" w:cs="Times New Roman"/>
+        </w:rPr>
+        <w:t xml:space="preserve"> de las crías a false.</w:t>
+      </w:r>
     </w:p>
     <w:p>
       <w:pPr>
@@ -1724,7 +1684,14 @@
         <w:rPr>
           <w:rFonts w:ascii="Times New Roman" w:hAnsi="Times New Roman" w:cs="Times New Roman"/>
         </w:rPr>
-        <w:t xml:space="preserve"> A partir del nombre del hilo se puede deducir el tipo de hormiga que está realizando la acción, simplemente hay que mirar  el segundo carácter y a partir de él, si es una O entonces es Obrera, si es una C es Cría y si es S será soldado.</w:t>
+        <w:t xml:space="preserve"> A partir del nombre del hilo se puede deducir el tipo de hormiga que está realizando la acción, simplemente hay que mirar  el segundo carácter </w:t>
+      </w:r>
+      <w:r>
+        <w:rPr>
+          <w:rFonts w:ascii="Times New Roman" w:hAnsi="Times New Roman" w:cs="Times New Roman"/>
+        </w:rPr>
+        <w:lastRenderedPageBreak/>
+        <w:t>y a partir de él, si es una O entonces es Obrera, si es una C es Cría y si es S será soldado.</w:t>
       </w:r>
       <w:r>
         <w:rPr>
@@ -1848,7 +1815,6 @@
           <w:rFonts w:ascii="Times New Roman" w:hAnsi="Times New Roman" w:cs="Times New Roman"/>
           <w:u w:val="single"/>
         </w:rPr>
-        <w:lastRenderedPageBreak/>
         <w:t>VentanaRemota.java</w:t>
       </w:r>
     </w:p>
@@ -2040,7 +2006,14 @@
           <w:rFonts w:ascii="Times New Roman" w:hAnsi="Times New Roman" w:cs="Times New Roman"/>
         </w:rPr>
         <w:br/>
-        <w:t>generarAmenaza funciona igual que el generarAmenaza visto previamente en la clase hormiguero. El resto de métodos: getNObrerasFuera, getNObrerasdentero, getNSoldadosInstruc, getNSoldadosAmenaza, getNCriasComedor, getNCriasRefugio, devuelven un entero que es, en cada caso, el número de hilos que hay de un cierto tipo realizando una determinada acción, por ejemplo getNSoldadosAmenaza devuelve el número de soldados que hay defendiendo el hormiguero de una amenaza.</w:t>
+        <w:t xml:space="preserve">generarAmenaza funciona igual que el generarAmenaza visto previamente en la clase hormiguero. El resto de métodos: getNObrerasFuera, getNObrerasdentero, </w:t>
+      </w:r>
+      <w:r>
+        <w:rPr>
+          <w:rFonts w:ascii="Times New Roman" w:hAnsi="Times New Roman" w:cs="Times New Roman"/>
+        </w:rPr>
+        <w:lastRenderedPageBreak/>
+        <w:t>getNSoldadosInstruc, getNSoldadosAmenaza, getNCriasComedor, getNCriasRefugio, devuelven un entero que es, en cada caso, el número de hilos que hay de un cierto tipo realizando una determinada acción, por ejemplo getNSoldadosAmenaza devuelve el número de soldados que hay defendiendo el hormiguero de una amenaza.</w:t>
       </w:r>
     </w:p>
     <w:p>

</xml_diff>